<commit_message>
Update the TODO list
</commit_message>
<xml_diff>
--- a/ConsoleApp/CLQCodeGen/CLQCodeGen_TODO.docx
+++ b/ConsoleApp/CLQCodeGen/CLQCodeGen_TODO.docx
@@ -3,56 +3,62 @@
 <w:document xmlns:wpc="http://schemas.microsoft.com/office/word/2010/wordprocessingCanvas" xmlns:mc="http://schemas.openxmlformats.org/markup-compatibility/2006" xmlns:o="urn:schemas-microsoft-com:office:office" xmlns:r="http://schemas.openxmlformats.org/officeDocument/2006/relationships" xmlns:m="http://schemas.openxmlformats.org/officeDocument/2006/math" xmlns:v="urn:schemas-microsoft-com:vml" xmlns:wp14="http://schemas.microsoft.com/office/word/2010/wordprocessingDrawing" xmlns:wp="http://schemas.openxmlformats.org/drawingml/2006/wordprocessingDrawing" xmlns:w10="urn:schemas-microsoft-com:office:word" xmlns:w="http://schemas.openxmlformats.org/wordprocessingml/2006/main" xmlns:w14="http://schemas.microsoft.com/office/word/2010/wordml" xmlns:wpg="http://schemas.microsoft.com/office/word/2010/wordprocessingGroup" xmlns:wpi="http://schemas.microsoft.com/office/word/2010/wordprocessingInk" xmlns:wne="http://schemas.microsoft.com/office/word/2006/wordml" xmlns:wps="http://schemas.microsoft.com/office/word/2010/wordprocessingShape" mc:Ignorable="w14 wp14">
   <w:body>
     <w:p>
-      <w:pPr>
-        <w:rPr>
-          <w:rFonts w:hint="eastAsia"/>
-        </w:rPr>
-      </w:pPr>
-      <w:r>
-        <w:rPr>
-          <w:rFonts w:hint="eastAsia"/>
+      <w:r>
+        <w:t xml:space="preserve">[Done] </w:t>
+      </w:r>
+      <w:r>
+        <w:rPr>
+          <w:rFonts w:hint="eastAsia"/>
+          <w:strike/>
         </w:rPr>
         <w:t>对于</w:t>
       </w:r>
       <w:r>
         <w:rPr>
           <w:rFonts w:hint="eastAsia"/>
+          <w:strike/>
         </w:rPr>
         <w:t xml:space="preserve"> class </w:t>
       </w:r>
       <w:r>
         <w:rPr>
           <w:rFonts w:hint="eastAsia"/>
+          <w:strike/>
         </w:rPr>
         <w:t>的</w:t>
       </w:r>
       <w:r>
         <w:rPr>
           <w:rFonts w:hint="eastAsia"/>
+          <w:strike/>
         </w:rPr>
         <w:t xml:space="preserve"> DI </w:t>
       </w:r>
       <w:r>
         <w:rPr>
           <w:rFonts w:hint="eastAsia"/>
+          <w:strike/>
         </w:rPr>
         <w:t>超过</w:t>
       </w:r>
       <w:r>
         <w:rPr>
           <w:rFonts w:hint="eastAsia"/>
+          <w:strike/>
         </w:rPr>
         <w:t>3</w:t>
       </w:r>
       <w:r>
         <w:rPr>
           <w:rFonts w:hint="eastAsia"/>
+          <w:strike/>
         </w:rPr>
         <w:t>个，使用分开的</w:t>
       </w:r>
       <w:r>
         <w:rPr>
           <w:rFonts w:hint="eastAsia"/>
+          <w:strike/>
         </w:rPr>
         <w:t xml:space="preserve"> </w:t>
       </w:r>
@@ -60,6 +66,7 @@
       <w:r>
         <w:rPr>
           <w:rFonts w:hint="eastAsia"/>
+          <w:strike/>
         </w:rPr>
         <w:t>Initialise</w:t>
       </w:r>
@@ -67,17 +74,13 @@
       <w:r>
         <w:rPr>
           <w:rFonts w:hint="eastAsia"/>
+          <w:strike/>
         </w:rPr>
         <w:t>方法。</w:t>
       </w:r>
     </w:p>
     <w:bookmarkStart w:id="0" w:name="_GoBack"/>
     <w:p>
-      <w:pPr>
-        <w:rPr>
-          <w:rFonts w:hint="eastAsia"/>
-        </w:rPr>
-      </w:pPr>
       <w:r>
         <w:object w:dxaOrig="1539" w:dyaOrig="997">
           <v:shapetype id="_x0000_t75" coordsize="21600,21600" o:spt="75" o:preferrelative="t" path="m@4@5l@4@11@9@11@9@5xe" filled="f" stroked="f">
@@ -102,7 +105,7 @@
           <v:shape id="_x0000_i1025" type="#_x0000_t75" style="width:76.75pt;height:49.6pt" o:ole="">
             <v:imagedata r:id="rId5" o:title=""/>
           </v:shape>
-          <o:OLEObject Type="Embed" ProgID="Package" ShapeID="_x0000_i1025" DrawAspect="Icon" ObjectID="_1567950625" r:id="rId6"/>
+          <o:OLEObject Type="Embed" ProgID="Package" ShapeID="_x0000_i1025" DrawAspect="Icon" ObjectID="_1568190480" r:id="rId6"/>
         </w:object>
       </w:r>
       <w:bookmarkEnd w:id="0"/>

</xml_diff>